<commit_message>
Application is created on local now uploading source code on git
</commit_message>
<xml_diff>
--- a/Mid  dissertation snapshots.docx
+++ b/Mid  dissertation snapshots.docx
@@ -4,16 +4,23 @@
   <w:body>
     <w:p>
       <w:pPr>
-        <w:rPr>
-          <w:b/>
-          <w:bCs/>
-        </w:rPr>
-      </w:pPr>
-      <w:r>
-        <w:rPr>
+        <w:spacing w:line="240" w:lineRule="auto"/>
+        <w:rPr>
+          <w:rFonts w:cstheme="minorHAnsi"/>
+          <w:b/>
+          <w:bCs/>
+          <w:sz w:val="18"/>
+          <w:szCs w:val="18"/>
+        </w:rPr>
+      </w:pPr>
+      <w:r>
+        <w:rPr>
+          <w:rFonts w:cstheme="minorHAnsi"/>
           <w:b/>
           <w:bCs/>
           <w:noProof/>
+          <w:sz w:val="18"/>
+          <w:szCs w:val="18"/>
         </w:rPr>
         <w:drawing>
           <wp:inline distT="0" distB="0" distL="0" distR="0" wp14:anchorId="49A4158F" wp14:editId="36DBE45E">
@@ -54,24 +61,35 @@
     </w:p>
     <w:p>
       <w:pPr>
-        <w:rPr>
-          <w:b/>
-          <w:bCs/>
-        </w:rPr>
-      </w:pPr>
-    </w:p>
-    <w:p>
-      <w:pPr>
-        <w:rPr>
-          <w:b/>
-          <w:bCs/>
-        </w:rPr>
-      </w:pPr>
-      <w:r>
-        <w:rPr>
+        <w:spacing w:line="240" w:lineRule="auto"/>
+        <w:rPr>
+          <w:rFonts w:cstheme="minorHAnsi"/>
+          <w:b/>
+          <w:bCs/>
+          <w:sz w:val="18"/>
+          <w:szCs w:val="18"/>
+        </w:rPr>
+      </w:pPr>
+    </w:p>
+    <w:p>
+      <w:pPr>
+        <w:spacing w:line="240" w:lineRule="auto"/>
+        <w:rPr>
+          <w:rFonts w:cstheme="minorHAnsi"/>
+          <w:b/>
+          <w:bCs/>
+          <w:sz w:val="18"/>
+          <w:szCs w:val="18"/>
+        </w:rPr>
+      </w:pPr>
+      <w:r>
+        <w:rPr>
+          <w:rFonts w:cstheme="minorHAnsi"/>
           <w:b/>
           <w:bCs/>
           <w:noProof/>
+          <w:sz w:val="18"/>
+          <w:szCs w:val="18"/>
         </w:rPr>
         <w:drawing>
           <wp:inline distT="0" distB="0" distL="0" distR="0" wp14:anchorId="2CD4C6B0" wp14:editId="79D70DEC">
@@ -112,32 +130,47 @@
     </w:p>
     <w:p>
       <w:pPr>
-        <w:rPr>
-          <w:b/>
-          <w:bCs/>
-        </w:rPr>
-      </w:pPr>
-    </w:p>
-    <w:p>
-      <w:pPr>
-        <w:rPr>
-          <w:b/>
-          <w:bCs/>
-        </w:rPr>
-      </w:pPr>
-    </w:p>
-    <w:p>
-      <w:pPr>
-        <w:rPr>
-          <w:b/>
-          <w:bCs/>
-        </w:rPr>
-      </w:pPr>
-      <w:r>
-        <w:rPr>
+        <w:spacing w:line="240" w:lineRule="auto"/>
+        <w:rPr>
+          <w:rFonts w:cstheme="minorHAnsi"/>
+          <w:b/>
+          <w:bCs/>
+          <w:sz w:val="18"/>
+          <w:szCs w:val="18"/>
+        </w:rPr>
+      </w:pPr>
+    </w:p>
+    <w:p>
+      <w:pPr>
+        <w:spacing w:line="240" w:lineRule="auto"/>
+        <w:rPr>
+          <w:rFonts w:cstheme="minorHAnsi"/>
+          <w:b/>
+          <w:bCs/>
+          <w:sz w:val="18"/>
+          <w:szCs w:val="18"/>
+        </w:rPr>
+      </w:pPr>
+    </w:p>
+    <w:p>
+      <w:pPr>
+        <w:spacing w:line="240" w:lineRule="auto"/>
+        <w:rPr>
+          <w:rFonts w:cstheme="minorHAnsi"/>
+          <w:b/>
+          <w:bCs/>
+          <w:sz w:val="18"/>
+          <w:szCs w:val="18"/>
+        </w:rPr>
+      </w:pPr>
+      <w:r>
+        <w:rPr>
+          <w:rFonts w:cstheme="minorHAnsi"/>
           <w:b/>
           <w:bCs/>
           <w:noProof/>
+          <w:sz w:val="18"/>
+          <w:szCs w:val="18"/>
         </w:rPr>
         <w:lastRenderedPageBreak/>
         <w:drawing>
@@ -179,39 +212,57 @@
     </w:p>
     <w:p>
       <w:pPr>
-        <w:rPr>
-          <w:b/>
-          <w:bCs/>
-        </w:rPr>
-      </w:pPr>
-    </w:p>
-    <w:p>
-      <w:pPr>
-        <w:rPr>
-          <w:b/>
-          <w:bCs/>
-        </w:rPr>
-      </w:pPr>
-      <w:r>
-        <w:rPr>
-          <w:b/>
-          <w:bCs/>
+        <w:spacing w:line="240" w:lineRule="auto"/>
+        <w:rPr>
+          <w:rFonts w:cstheme="minorHAnsi"/>
+          <w:b/>
+          <w:bCs/>
+          <w:sz w:val="18"/>
+          <w:szCs w:val="18"/>
+        </w:rPr>
+      </w:pPr>
+    </w:p>
+    <w:p>
+      <w:pPr>
+        <w:spacing w:line="240" w:lineRule="auto"/>
+        <w:rPr>
+          <w:rFonts w:cstheme="minorHAnsi"/>
+          <w:b/>
+          <w:bCs/>
+          <w:sz w:val="18"/>
+          <w:szCs w:val="18"/>
+        </w:rPr>
+      </w:pPr>
+      <w:r>
+        <w:rPr>
+          <w:rFonts w:cstheme="minorHAnsi"/>
+          <w:b/>
+          <w:bCs/>
+          <w:sz w:val="18"/>
+          <w:szCs w:val="18"/>
         </w:rPr>
         <w:t xml:space="preserve"> </w:t>
       </w:r>
     </w:p>
     <w:p>
       <w:pPr>
-        <w:rPr>
-          <w:b/>
-          <w:bCs/>
-        </w:rPr>
-      </w:pPr>
-      <w:r>
-        <w:rPr>
+        <w:spacing w:line="240" w:lineRule="auto"/>
+        <w:rPr>
+          <w:rFonts w:cstheme="minorHAnsi"/>
+          <w:b/>
+          <w:bCs/>
+          <w:sz w:val="18"/>
+          <w:szCs w:val="18"/>
+        </w:rPr>
+      </w:pPr>
+      <w:r>
+        <w:rPr>
+          <w:rFonts w:cstheme="minorHAnsi"/>
           <w:b/>
           <w:bCs/>
           <w:noProof/>
+          <w:sz w:val="18"/>
+          <w:szCs w:val="18"/>
         </w:rPr>
         <w:drawing>
           <wp:inline distT="0" distB="0" distL="0" distR="0" wp14:anchorId="79A44466" wp14:editId="2DE104C0">
@@ -252,26 +303,36 @@
     </w:p>
     <w:p>
       <w:pPr>
-        <w:rPr>
-          <w:b/>
-          <w:bCs/>
-        </w:rPr>
-      </w:pPr>
-    </w:p>
-    <w:p>
-      <w:pPr>
-        <w:rPr>
-          <w:b/>
-          <w:bCs/>
-        </w:rPr>
-      </w:pPr>
-      <w:r>
-        <w:rPr>
+        <w:spacing w:line="240" w:lineRule="auto"/>
+        <w:rPr>
+          <w:rFonts w:cstheme="minorHAnsi"/>
+          <w:b/>
+          <w:bCs/>
+          <w:sz w:val="18"/>
+          <w:szCs w:val="18"/>
+        </w:rPr>
+      </w:pPr>
+    </w:p>
+    <w:p>
+      <w:pPr>
+        <w:spacing w:line="240" w:lineRule="auto"/>
+        <w:rPr>
+          <w:rFonts w:cstheme="minorHAnsi"/>
+          <w:b/>
+          <w:bCs/>
+          <w:sz w:val="18"/>
+          <w:szCs w:val="18"/>
+        </w:rPr>
+      </w:pPr>
+      <w:r>
+        <w:rPr>
+          <w:rFonts w:cstheme="minorHAnsi"/>
           <w:b/>
           <w:bCs/>
           <w:noProof/>
-        </w:rPr>
-        <w:lastRenderedPageBreak/>
+          <w:sz w:val="18"/>
+          <w:szCs w:val="18"/>
+        </w:rPr>
         <w:drawing>
           <wp:inline distT="0" distB="0" distL="0" distR="0" wp14:anchorId="2C8011CB" wp14:editId="48375CA2">
             <wp:extent cx="5731510" cy="2912110"/>
@@ -311,24 +372,35 @@
     </w:p>
     <w:p>
       <w:pPr>
-        <w:rPr>
-          <w:b/>
-          <w:bCs/>
-        </w:rPr>
-      </w:pPr>
-    </w:p>
-    <w:p>
-      <w:pPr>
-        <w:rPr>
-          <w:b/>
-          <w:bCs/>
-        </w:rPr>
-      </w:pPr>
-      <w:r>
-        <w:rPr>
+        <w:spacing w:line="240" w:lineRule="auto"/>
+        <w:rPr>
+          <w:rFonts w:cstheme="minorHAnsi"/>
+          <w:b/>
+          <w:bCs/>
+          <w:sz w:val="18"/>
+          <w:szCs w:val="18"/>
+        </w:rPr>
+      </w:pPr>
+    </w:p>
+    <w:p>
+      <w:pPr>
+        <w:spacing w:line="240" w:lineRule="auto"/>
+        <w:rPr>
+          <w:rFonts w:cstheme="minorHAnsi"/>
+          <w:b/>
+          <w:bCs/>
+          <w:sz w:val="18"/>
+          <w:szCs w:val="18"/>
+        </w:rPr>
+      </w:pPr>
+      <w:r>
+        <w:rPr>
+          <w:rFonts w:cstheme="minorHAnsi"/>
           <w:b/>
           <w:bCs/>
           <w:noProof/>
+          <w:sz w:val="18"/>
+          <w:szCs w:val="18"/>
         </w:rPr>
         <w:drawing>
           <wp:inline distT="0" distB="0" distL="0" distR="0" wp14:anchorId="0EE97C0F" wp14:editId="2E4910AF">
@@ -369,25 +441,36 @@
     </w:p>
     <w:p>
       <w:pPr>
-        <w:rPr>
-          <w:b/>
-          <w:bCs/>
-        </w:rPr>
-      </w:pPr>
-    </w:p>
-    <w:p>
-      <w:pPr>
-        <w:rPr>
-          <w:b/>
-          <w:bCs/>
-        </w:rPr>
-      </w:pPr>
-      <w:r>
-        <w:rPr>
-          <w:b/>
-          <w:bCs/>
-        </w:rPr>
-        <w:lastRenderedPageBreak/>
+        <w:spacing w:line="240" w:lineRule="auto"/>
+        <w:rPr>
+          <w:rFonts w:cstheme="minorHAnsi"/>
+          <w:b/>
+          <w:bCs/>
+          <w:sz w:val="18"/>
+          <w:szCs w:val="18"/>
+        </w:rPr>
+      </w:pPr>
+    </w:p>
+    <w:p>
+      <w:pPr>
+        <w:spacing w:line="240" w:lineRule="auto"/>
+        <w:rPr>
+          <w:rFonts w:cstheme="minorHAnsi"/>
+          <w:b/>
+          <w:bCs/>
+          <w:sz w:val="18"/>
+          <w:szCs w:val="18"/>
+        </w:rPr>
+      </w:pPr>
+      <w:r>
+        <w:rPr>
+          <w:rFonts w:cstheme="minorHAnsi"/>
+          <w:b/>
+          <w:bCs/>
+          <w:noProof/>
+          <w:sz w:val="18"/>
+          <w:szCs w:val="18"/>
+        </w:rPr>
         <w:drawing>
           <wp:inline distT="0" distB="0" distL="0" distR="0" wp14:anchorId="08D056B3" wp14:editId="7D8EAF0E">
             <wp:extent cx="5731510" cy="2586990"/>
@@ -427,23 +510,35 @@
     </w:p>
     <w:p>
       <w:pPr>
-        <w:rPr>
-          <w:b/>
-          <w:bCs/>
-        </w:rPr>
-      </w:pPr>
-    </w:p>
-    <w:p>
-      <w:pPr>
-        <w:rPr>
-          <w:b/>
-          <w:bCs/>
-        </w:rPr>
-      </w:pPr>
-      <w:r>
-        <w:rPr>
-          <w:b/>
-          <w:bCs/>
+        <w:spacing w:line="240" w:lineRule="auto"/>
+        <w:rPr>
+          <w:rFonts w:cstheme="minorHAnsi"/>
+          <w:b/>
+          <w:bCs/>
+          <w:sz w:val="18"/>
+          <w:szCs w:val="18"/>
+        </w:rPr>
+      </w:pPr>
+    </w:p>
+    <w:p>
+      <w:pPr>
+        <w:spacing w:line="240" w:lineRule="auto"/>
+        <w:rPr>
+          <w:rFonts w:cstheme="minorHAnsi"/>
+          <w:b/>
+          <w:bCs/>
+          <w:sz w:val="18"/>
+          <w:szCs w:val="18"/>
+        </w:rPr>
+      </w:pPr>
+      <w:r>
+        <w:rPr>
+          <w:rFonts w:cstheme="minorHAnsi"/>
+          <w:b/>
+          <w:bCs/>
+          <w:noProof/>
+          <w:sz w:val="18"/>
+          <w:szCs w:val="18"/>
         </w:rPr>
         <w:drawing>
           <wp:inline distT="0" distB="0" distL="0" distR="0" wp14:anchorId="4EA99E70" wp14:editId="1F9B04FA">
@@ -484,23 +579,35 @@
     </w:p>
     <w:p>
       <w:pPr>
-        <w:rPr>
-          <w:b/>
-          <w:bCs/>
-        </w:rPr>
-      </w:pPr>
-    </w:p>
-    <w:p>
-      <w:pPr>
-        <w:rPr>
-          <w:b/>
-          <w:bCs/>
-        </w:rPr>
-      </w:pPr>
-      <w:r>
-        <w:rPr>
-          <w:b/>
-          <w:bCs/>
+        <w:spacing w:line="240" w:lineRule="auto"/>
+        <w:rPr>
+          <w:rFonts w:cstheme="minorHAnsi"/>
+          <w:b/>
+          <w:bCs/>
+          <w:sz w:val="18"/>
+          <w:szCs w:val="18"/>
+        </w:rPr>
+      </w:pPr>
+    </w:p>
+    <w:p>
+      <w:pPr>
+        <w:spacing w:line="240" w:lineRule="auto"/>
+        <w:rPr>
+          <w:rFonts w:cstheme="minorHAnsi"/>
+          <w:b/>
+          <w:bCs/>
+          <w:sz w:val="18"/>
+          <w:szCs w:val="18"/>
+        </w:rPr>
+      </w:pPr>
+      <w:r>
+        <w:rPr>
+          <w:rFonts w:cstheme="minorHAnsi"/>
+          <w:b/>
+          <w:bCs/>
+          <w:noProof/>
+          <w:sz w:val="18"/>
+          <w:szCs w:val="18"/>
         </w:rPr>
         <w:drawing>
           <wp:inline distT="0" distB="0" distL="0" distR="0" wp14:anchorId="033E0056" wp14:editId="482925BB">
@@ -541,71 +648,105 @@
     </w:p>
     <w:p>
       <w:pPr>
-        <w:rPr>
-          <w:b/>
-          <w:bCs/>
-        </w:rPr>
-      </w:pPr>
-    </w:p>
-    <w:p>
-      <w:pPr>
-        <w:rPr>
-          <w:b/>
-          <w:bCs/>
-        </w:rPr>
-      </w:pPr>
-    </w:p>
-    <w:p>
-      <w:pPr>
-        <w:rPr>
-          <w:b/>
-          <w:bCs/>
-        </w:rPr>
-      </w:pPr>
-    </w:p>
-    <w:p>
-      <w:pPr>
-        <w:rPr>
-          <w:b/>
-          <w:bCs/>
-        </w:rPr>
-      </w:pPr>
-    </w:p>
-    <w:p>
-      <w:pPr>
-        <w:rPr>
-          <w:b/>
-          <w:bCs/>
-        </w:rPr>
-      </w:pPr>
-      <w:r>
-        <w:rPr>
-          <w:b/>
-          <w:bCs/>
-        </w:rPr>
-        <w:lastRenderedPageBreak/>
+        <w:spacing w:line="240" w:lineRule="auto"/>
+        <w:rPr>
+          <w:rFonts w:cstheme="minorHAnsi"/>
+          <w:b/>
+          <w:bCs/>
+          <w:sz w:val="18"/>
+          <w:szCs w:val="18"/>
+        </w:rPr>
+      </w:pPr>
+    </w:p>
+    <w:p>
+      <w:pPr>
+        <w:spacing w:line="240" w:lineRule="auto"/>
+        <w:rPr>
+          <w:rFonts w:cstheme="minorHAnsi"/>
+          <w:b/>
+          <w:bCs/>
+          <w:sz w:val="18"/>
+          <w:szCs w:val="18"/>
+        </w:rPr>
+      </w:pPr>
+    </w:p>
+    <w:p>
+      <w:pPr>
+        <w:spacing w:line="240" w:lineRule="auto"/>
+        <w:rPr>
+          <w:rFonts w:cstheme="minorHAnsi"/>
+          <w:b/>
+          <w:bCs/>
+          <w:sz w:val="18"/>
+          <w:szCs w:val="18"/>
+        </w:rPr>
+      </w:pPr>
+    </w:p>
+    <w:p>
+      <w:pPr>
+        <w:spacing w:line="240" w:lineRule="auto"/>
+        <w:rPr>
+          <w:rFonts w:cstheme="minorHAnsi"/>
+          <w:b/>
+          <w:bCs/>
+          <w:sz w:val="18"/>
+          <w:szCs w:val="18"/>
+        </w:rPr>
+      </w:pPr>
+    </w:p>
+    <w:p>
+      <w:pPr>
+        <w:spacing w:line="240" w:lineRule="auto"/>
+        <w:rPr>
+          <w:rFonts w:cstheme="minorHAnsi"/>
+          <w:b/>
+          <w:bCs/>
+          <w:sz w:val="18"/>
+          <w:szCs w:val="18"/>
+        </w:rPr>
+      </w:pPr>
+      <w:r>
+        <w:rPr>
+          <w:rFonts w:cstheme="minorHAnsi"/>
+          <w:b/>
+          <w:bCs/>
+          <w:sz w:val="18"/>
+          <w:szCs w:val="18"/>
+        </w:rPr>
         <w:t xml:space="preserve">EC2 </w:t>
       </w:r>
     </w:p>
     <w:p>
       <w:pPr>
-        <w:rPr>
-          <w:b/>
-          <w:bCs/>
-        </w:rPr>
-      </w:pPr>
-    </w:p>
-    <w:p>
-      <w:pPr>
-        <w:rPr>
-          <w:b/>
-          <w:bCs/>
-        </w:rPr>
-      </w:pPr>
-      <w:r>
-        <w:rPr>
-          <w:b/>
-          <w:bCs/>
+        <w:spacing w:line="240" w:lineRule="auto"/>
+        <w:rPr>
+          <w:rFonts w:cstheme="minorHAnsi"/>
+          <w:b/>
+          <w:bCs/>
+          <w:sz w:val="18"/>
+          <w:szCs w:val="18"/>
+        </w:rPr>
+      </w:pPr>
+    </w:p>
+    <w:p>
+      <w:pPr>
+        <w:spacing w:line="240" w:lineRule="auto"/>
+        <w:rPr>
+          <w:rFonts w:cstheme="minorHAnsi"/>
+          <w:b/>
+          <w:bCs/>
+          <w:sz w:val="18"/>
+          <w:szCs w:val="18"/>
+        </w:rPr>
+      </w:pPr>
+      <w:r>
+        <w:rPr>
+          <w:rFonts w:cstheme="minorHAnsi"/>
+          <w:b/>
+          <w:bCs/>
+          <w:noProof/>
+          <w:sz w:val="18"/>
+          <w:szCs w:val="18"/>
         </w:rPr>
         <w:drawing>
           <wp:inline distT="0" distB="0" distL="0" distR="0" wp14:anchorId="3DA24600" wp14:editId="50D2346D">
@@ -646,23 +787,35 @@
     </w:p>
     <w:p>
       <w:pPr>
-        <w:rPr>
-          <w:b/>
-          <w:bCs/>
-        </w:rPr>
-      </w:pPr>
-    </w:p>
-    <w:p>
-      <w:pPr>
-        <w:rPr>
-          <w:b/>
-          <w:bCs/>
-        </w:rPr>
-      </w:pPr>
-      <w:r>
-        <w:rPr>
-          <w:b/>
-          <w:bCs/>
+        <w:spacing w:line="240" w:lineRule="auto"/>
+        <w:rPr>
+          <w:rFonts w:cstheme="minorHAnsi"/>
+          <w:b/>
+          <w:bCs/>
+          <w:sz w:val="18"/>
+          <w:szCs w:val="18"/>
+        </w:rPr>
+      </w:pPr>
+    </w:p>
+    <w:p>
+      <w:pPr>
+        <w:spacing w:line="240" w:lineRule="auto"/>
+        <w:rPr>
+          <w:rFonts w:cstheme="minorHAnsi"/>
+          <w:b/>
+          <w:bCs/>
+          <w:sz w:val="18"/>
+          <w:szCs w:val="18"/>
+        </w:rPr>
+      </w:pPr>
+      <w:r>
+        <w:rPr>
+          <w:rFonts w:cstheme="minorHAnsi"/>
+          <w:b/>
+          <w:bCs/>
+          <w:noProof/>
+          <w:sz w:val="18"/>
+          <w:szCs w:val="18"/>
         </w:rPr>
         <w:drawing>
           <wp:inline distT="0" distB="0" distL="0" distR="0" wp14:anchorId="096C472B" wp14:editId="7A046A15">
@@ -703,47 +856,71 @@
     </w:p>
     <w:p>
       <w:pPr>
-        <w:rPr>
-          <w:b/>
-          <w:bCs/>
-        </w:rPr>
-      </w:pPr>
-    </w:p>
-    <w:p>
-      <w:pPr>
-        <w:rPr>
-          <w:b/>
-          <w:bCs/>
-        </w:rPr>
-      </w:pPr>
-      <w:r>
-        <w:rPr>
-          <w:b/>
-          <w:bCs/>
+        <w:spacing w:line="240" w:lineRule="auto"/>
+        <w:rPr>
+          <w:rFonts w:cstheme="minorHAnsi"/>
+          <w:b/>
+          <w:bCs/>
+          <w:sz w:val="18"/>
+          <w:szCs w:val="18"/>
+        </w:rPr>
+      </w:pPr>
+    </w:p>
+    <w:p>
+      <w:pPr>
+        <w:spacing w:line="240" w:lineRule="auto"/>
+        <w:rPr>
+          <w:rFonts w:cstheme="minorHAnsi"/>
+          <w:b/>
+          <w:bCs/>
+          <w:sz w:val="18"/>
+          <w:szCs w:val="18"/>
+        </w:rPr>
+      </w:pPr>
+      <w:r>
+        <w:rPr>
+          <w:rFonts w:cstheme="minorHAnsi"/>
+          <w:b/>
+          <w:bCs/>
+          <w:sz w:val="18"/>
+          <w:szCs w:val="18"/>
         </w:rPr>
         <w:t>Latest AMI: ami-0d4cbf33677f7d3c5</w:t>
       </w:r>
     </w:p>
     <w:p>
       <w:pPr>
-        <w:rPr>
-          <w:b/>
-          <w:bCs/>
-        </w:rPr>
-      </w:pPr>
-    </w:p>
-    <w:p>
-      <w:pPr>
-        <w:rPr>
-          <w:b/>
-          <w:bCs/>
-        </w:rPr>
-      </w:pPr>
-      <w:r>
-        <w:rPr>
-          <w:b/>
-          <w:bCs/>
-        </w:rPr>
+        <w:spacing w:line="240" w:lineRule="auto"/>
+        <w:rPr>
+          <w:rFonts w:cstheme="minorHAnsi"/>
+          <w:b/>
+          <w:bCs/>
+          <w:sz w:val="18"/>
+          <w:szCs w:val="18"/>
+        </w:rPr>
+      </w:pPr>
+    </w:p>
+    <w:p>
+      <w:pPr>
+        <w:spacing w:line="240" w:lineRule="auto"/>
+        <w:rPr>
+          <w:rFonts w:cstheme="minorHAnsi"/>
+          <w:b/>
+          <w:bCs/>
+          <w:sz w:val="18"/>
+          <w:szCs w:val="18"/>
+        </w:rPr>
+      </w:pPr>
+      <w:r>
+        <w:rPr>
+          <w:rFonts w:cstheme="minorHAnsi"/>
+          <w:b/>
+          <w:bCs/>
+          <w:noProof/>
+          <w:sz w:val="18"/>
+          <w:szCs w:val="18"/>
+        </w:rPr>
+        <w:lastRenderedPageBreak/>
         <w:drawing>
           <wp:inline distT="0" distB="0" distL="0" distR="0" wp14:anchorId="260FC5EF" wp14:editId="1EBC0D03">
             <wp:extent cx="5731510" cy="2686050"/>
@@ -783,41 +960,60 @@
     </w:p>
     <w:p>
       <w:pPr>
-        <w:rPr>
-          <w:b/>
-          <w:bCs/>
-        </w:rPr>
-      </w:pPr>
-    </w:p>
-    <w:p>
-      <w:pPr>
-        <w:rPr>
-          <w:b/>
-          <w:bCs/>
-        </w:rPr>
-      </w:pPr>
-    </w:p>
-    <w:p>
-      <w:pPr>
-        <w:rPr>
-          <w:b/>
-          <w:bCs/>
-        </w:rPr>
-      </w:pPr>
-    </w:p>
-    <w:p>
-      <w:pPr>
-        <w:rPr>
-          <w:b/>
-          <w:bCs/>
-        </w:rPr>
-      </w:pPr>
-      <w:r>
-        <w:rPr>
-          <w:b/>
-          <w:bCs/>
-        </w:rPr>
-        <w:lastRenderedPageBreak/>
+        <w:spacing w:line="240" w:lineRule="auto"/>
+        <w:rPr>
+          <w:rFonts w:cstheme="minorHAnsi"/>
+          <w:b/>
+          <w:bCs/>
+          <w:sz w:val="18"/>
+          <w:szCs w:val="18"/>
+        </w:rPr>
+      </w:pPr>
+    </w:p>
+    <w:p>
+      <w:pPr>
+        <w:spacing w:line="240" w:lineRule="auto"/>
+        <w:rPr>
+          <w:rFonts w:cstheme="minorHAnsi"/>
+          <w:b/>
+          <w:bCs/>
+          <w:sz w:val="18"/>
+          <w:szCs w:val="18"/>
+        </w:rPr>
+      </w:pPr>
+    </w:p>
+    <w:p>
+      <w:pPr>
+        <w:spacing w:line="240" w:lineRule="auto"/>
+        <w:rPr>
+          <w:rFonts w:cstheme="minorHAnsi"/>
+          <w:b/>
+          <w:bCs/>
+          <w:sz w:val="18"/>
+          <w:szCs w:val="18"/>
+        </w:rPr>
+      </w:pPr>
+    </w:p>
+    <w:p>
+      <w:pPr>
+        <w:spacing w:line="240" w:lineRule="auto"/>
+        <w:rPr>
+          <w:rFonts w:cstheme="minorHAnsi"/>
+          <w:b/>
+          <w:bCs/>
+          <w:sz w:val="18"/>
+          <w:szCs w:val="18"/>
+        </w:rPr>
+      </w:pPr>
+      <w:r>
+        <w:rPr>
+          <w:rFonts w:cstheme="minorHAnsi"/>
+          <w:b/>
+          <w:bCs/>
+          <w:noProof/>
+          <w:sz w:val="18"/>
+          <w:szCs w:val="18"/>
+        </w:rPr>
         <w:drawing>
           <wp:inline distT="0" distB="0" distL="0" distR="0" wp14:anchorId="701D7CAB" wp14:editId="70434E48">
             <wp:extent cx="5731510" cy="2609215"/>
@@ -857,24 +1053,37 @@
     </w:p>
     <w:p>
       <w:pPr>
-        <w:rPr>
-          <w:b/>
-          <w:bCs/>
-        </w:rPr>
-      </w:pPr>
-    </w:p>
-    <w:p>
-      <w:pPr>
-        <w:rPr>
-          <w:b/>
-          <w:bCs/>
-        </w:rPr>
-      </w:pPr>
-      <w:r>
-        <w:rPr>
-          <w:b/>
-          <w:bCs/>
-        </w:rPr>
+        <w:spacing w:line="240" w:lineRule="auto"/>
+        <w:rPr>
+          <w:rFonts w:cstheme="minorHAnsi"/>
+          <w:b/>
+          <w:bCs/>
+          <w:sz w:val="18"/>
+          <w:szCs w:val="18"/>
+        </w:rPr>
+      </w:pPr>
+    </w:p>
+    <w:p>
+      <w:pPr>
+        <w:spacing w:line="240" w:lineRule="auto"/>
+        <w:rPr>
+          <w:rFonts w:cstheme="minorHAnsi"/>
+          <w:b/>
+          <w:bCs/>
+          <w:sz w:val="18"/>
+          <w:szCs w:val="18"/>
+        </w:rPr>
+      </w:pPr>
+      <w:r>
+        <w:rPr>
+          <w:rFonts w:cstheme="minorHAnsi"/>
+          <w:b/>
+          <w:bCs/>
+          <w:noProof/>
+          <w:sz w:val="18"/>
+          <w:szCs w:val="18"/>
+        </w:rPr>
+        <w:lastRenderedPageBreak/>
         <w:drawing>
           <wp:inline distT="0" distB="0" distL="0" distR="0" wp14:anchorId="0B98F354" wp14:editId="5C0415E5">
             <wp:extent cx="5731510" cy="2774950"/>
@@ -914,25 +1123,36 @@
     </w:p>
     <w:p>
       <w:pPr>
-        <w:rPr>
-          <w:b/>
-          <w:bCs/>
-        </w:rPr>
-      </w:pPr>
-    </w:p>
-    <w:p>
-      <w:pPr>
-        <w:rPr>
-          <w:b/>
-          <w:bCs/>
-        </w:rPr>
-      </w:pPr>
-      <w:r>
-        <w:rPr>
-          <w:b/>
-          <w:bCs/>
-        </w:rPr>
-        <w:lastRenderedPageBreak/>
+        <w:spacing w:line="240" w:lineRule="auto"/>
+        <w:rPr>
+          <w:rFonts w:cstheme="minorHAnsi"/>
+          <w:b/>
+          <w:bCs/>
+          <w:sz w:val="18"/>
+          <w:szCs w:val="18"/>
+        </w:rPr>
+      </w:pPr>
+    </w:p>
+    <w:p>
+      <w:pPr>
+        <w:spacing w:line="240" w:lineRule="auto"/>
+        <w:rPr>
+          <w:rFonts w:cstheme="minorHAnsi"/>
+          <w:b/>
+          <w:bCs/>
+          <w:sz w:val="18"/>
+          <w:szCs w:val="18"/>
+        </w:rPr>
+      </w:pPr>
+      <w:r>
+        <w:rPr>
+          <w:rFonts w:cstheme="minorHAnsi"/>
+          <w:b/>
+          <w:bCs/>
+          <w:noProof/>
+          <w:sz w:val="18"/>
+          <w:szCs w:val="18"/>
+        </w:rPr>
         <w:drawing>
           <wp:inline distT="0" distB="0" distL="0" distR="0" wp14:anchorId="28BAD5C0" wp14:editId="11F42C60">
             <wp:extent cx="5731510" cy="2698115"/>
@@ -972,39 +1192,59 @@
     </w:p>
     <w:p>
       <w:pPr>
-        <w:rPr>
-          <w:b/>
-          <w:bCs/>
-        </w:rPr>
-      </w:pPr>
-    </w:p>
-    <w:p>
-      <w:pPr>
-        <w:rPr>
-          <w:b/>
-          <w:bCs/>
-        </w:rPr>
-      </w:pPr>
-      <w:r>
-        <w:rPr>
-          <w:b/>
-          <w:bCs/>
+        <w:spacing w:line="240" w:lineRule="auto"/>
+        <w:rPr>
+          <w:rFonts w:cstheme="minorHAnsi"/>
+          <w:b/>
+          <w:bCs/>
+          <w:sz w:val="18"/>
+          <w:szCs w:val="18"/>
+        </w:rPr>
+      </w:pPr>
+    </w:p>
+    <w:p>
+      <w:pPr>
+        <w:spacing w:line="240" w:lineRule="auto"/>
+        <w:rPr>
+          <w:rFonts w:cstheme="minorHAnsi"/>
+          <w:b/>
+          <w:bCs/>
+          <w:sz w:val="18"/>
+          <w:szCs w:val="18"/>
+        </w:rPr>
+      </w:pPr>
+      <w:r>
+        <w:rPr>
+          <w:rFonts w:cstheme="minorHAnsi"/>
+          <w:b/>
+          <w:bCs/>
+          <w:sz w:val="18"/>
+          <w:szCs w:val="18"/>
         </w:rPr>
         <w:t>On personal laptop</w:t>
       </w:r>
     </w:p>
     <w:p>
       <w:pPr>
-        <w:rPr>
-          <w:b/>
-          <w:bCs/>
-        </w:rPr>
-      </w:pPr>
-      <w:r>
-        <w:rPr>
-          <w:b/>
-          <w:bCs/>
-        </w:rPr>
+        <w:spacing w:line="240" w:lineRule="auto"/>
+        <w:rPr>
+          <w:rFonts w:cstheme="minorHAnsi"/>
+          <w:b/>
+          <w:bCs/>
+          <w:sz w:val="18"/>
+          <w:szCs w:val="18"/>
+        </w:rPr>
+      </w:pPr>
+      <w:r>
+        <w:rPr>
+          <w:rFonts w:cstheme="minorHAnsi"/>
+          <w:b/>
+          <w:bCs/>
+          <w:noProof/>
+          <w:sz w:val="18"/>
+          <w:szCs w:val="18"/>
+        </w:rPr>
+        <w:lastRenderedPageBreak/>
         <w:drawing>
           <wp:inline distT="0" distB="0" distL="0" distR="0" wp14:anchorId="63134B29" wp14:editId="19EEE7F7">
             <wp:extent cx="5731510" cy="2900680"/>
@@ -1044,87 +1284,129 @@
     </w:p>
     <w:p>
       <w:pPr>
-        <w:rPr>
-          <w:b/>
-          <w:bCs/>
-        </w:rPr>
-      </w:pPr>
-    </w:p>
-    <w:p>
-      <w:pPr>
-        <w:rPr>
-          <w:b/>
-          <w:bCs/>
-        </w:rPr>
-      </w:pPr>
-    </w:p>
-    <w:p>
-      <w:pPr>
-        <w:rPr>
-          <w:b/>
-          <w:bCs/>
-        </w:rPr>
-      </w:pPr>
-    </w:p>
-    <w:p>
-      <w:pPr>
-        <w:rPr>
-          <w:b/>
-          <w:bCs/>
-        </w:rPr>
-      </w:pPr>
-    </w:p>
-    <w:p>
-      <w:pPr>
-        <w:rPr>
-          <w:b/>
-          <w:bCs/>
-        </w:rPr>
-      </w:pPr>
-    </w:p>
-    <w:p>
-      <w:pPr>
-        <w:rPr>
-          <w:b/>
-          <w:bCs/>
-        </w:rPr>
-      </w:pPr>
-    </w:p>
-    <w:p>
-      <w:pPr>
-        <w:rPr>
-          <w:b/>
-          <w:bCs/>
-        </w:rPr>
-      </w:pPr>
-    </w:p>
-    <w:p>
-      <w:pPr>
-        <w:rPr>
-          <w:b/>
-          <w:bCs/>
-        </w:rPr>
-      </w:pPr>
-      <w:r>
-        <w:rPr>
-          <w:b/>
-          <w:bCs/>
-        </w:rPr>
-        <w:lastRenderedPageBreak/>
+        <w:spacing w:line="240" w:lineRule="auto"/>
+        <w:rPr>
+          <w:rFonts w:cstheme="minorHAnsi"/>
+          <w:b/>
+          <w:bCs/>
+          <w:sz w:val="18"/>
+          <w:szCs w:val="18"/>
+        </w:rPr>
+      </w:pPr>
+    </w:p>
+    <w:p>
+      <w:pPr>
+        <w:spacing w:line="240" w:lineRule="auto"/>
+        <w:rPr>
+          <w:rFonts w:cstheme="minorHAnsi"/>
+          <w:b/>
+          <w:bCs/>
+          <w:sz w:val="18"/>
+          <w:szCs w:val="18"/>
+        </w:rPr>
+      </w:pPr>
+    </w:p>
+    <w:p>
+      <w:pPr>
+        <w:spacing w:line="240" w:lineRule="auto"/>
+        <w:rPr>
+          <w:rFonts w:cstheme="minorHAnsi"/>
+          <w:b/>
+          <w:bCs/>
+          <w:sz w:val="18"/>
+          <w:szCs w:val="18"/>
+        </w:rPr>
+      </w:pPr>
+    </w:p>
+    <w:p>
+      <w:pPr>
+        <w:spacing w:line="240" w:lineRule="auto"/>
+        <w:rPr>
+          <w:rFonts w:cstheme="minorHAnsi"/>
+          <w:b/>
+          <w:bCs/>
+          <w:sz w:val="18"/>
+          <w:szCs w:val="18"/>
+        </w:rPr>
+      </w:pPr>
+    </w:p>
+    <w:p>
+      <w:pPr>
+        <w:spacing w:line="240" w:lineRule="auto"/>
+        <w:rPr>
+          <w:rFonts w:cstheme="minorHAnsi"/>
+          <w:b/>
+          <w:bCs/>
+          <w:sz w:val="18"/>
+          <w:szCs w:val="18"/>
+        </w:rPr>
+      </w:pPr>
+    </w:p>
+    <w:p>
+      <w:pPr>
+        <w:spacing w:line="240" w:lineRule="auto"/>
+        <w:rPr>
+          <w:rFonts w:cstheme="minorHAnsi"/>
+          <w:b/>
+          <w:bCs/>
+          <w:sz w:val="18"/>
+          <w:szCs w:val="18"/>
+        </w:rPr>
+      </w:pPr>
+    </w:p>
+    <w:p>
+      <w:pPr>
+        <w:spacing w:line="240" w:lineRule="auto"/>
+        <w:rPr>
+          <w:rFonts w:cstheme="minorHAnsi"/>
+          <w:b/>
+          <w:bCs/>
+          <w:sz w:val="18"/>
+          <w:szCs w:val="18"/>
+        </w:rPr>
+      </w:pPr>
+    </w:p>
+    <w:p>
+      <w:pPr>
+        <w:spacing w:line="240" w:lineRule="auto"/>
+        <w:rPr>
+          <w:rFonts w:cstheme="minorHAnsi"/>
+          <w:b/>
+          <w:bCs/>
+          <w:sz w:val="18"/>
+          <w:szCs w:val="18"/>
+        </w:rPr>
+      </w:pPr>
+      <w:r>
+        <w:rPr>
+          <w:rFonts w:cstheme="minorHAnsi"/>
+          <w:b/>
+          <w:bCs/>
+          <w:sz w:val="18"/>
+          <w:szCs w:val="18"/>
+        </w:rPr>
         <w:t>Installing GIT HUB</w:t>
       </w:r>
     </w:p>
     <w:p>
       <w:pPr>
-        <w:rPr>
-          <w:b/>
-          <w:bCs/>
-        </w:rPr>
-      </w:pPr>
-      <w:r>
-        <w:rPr>
-          <w:b/>
-          <w:bCs/>
+        <w:spacing w:line="240" w:lineRule="auto"/>
+        <w:rPr>
+          <w:rFonts w:cstheme="minorHAnsi"/>
+          <w:b/>
+          <w:bCs/>
+          <w:sz w:val="18"/>
+          <w:szCs w:val="18"/>
+        </w:rPr>
+      </w:pPr>
+      <w:r>
+        <w:rPr>
+          <w:rFonts w:cstheme="minorHAnsi"/>
+          <w:b/>
+          <w:bCs/>
+          <w:noProof/>
+          <w:sz w:val="18"/>
+          <w:szCs w:val="18"/>
         </w:rPr>
         <w:drawing>
           <wp:inline distT="0" distB="0" distL="0" distR="0" wp14:anchorId="4582B95F" wp14:editId="5A87C023">
@@ -1165,24 +1447,37 @@
     </w:p>
     <w:p>
       <w:pPr>
-        <w:rPr>
-          <w:b/>
-          <w:bCs/>
-        </w:rPr>
-      </w:pPr>
-    </w:p>
-    <w:p>
-      <w:pPr>
-        <w:rPr>
-          <w:b/>
-          <w:bCs/>
-        </w:rPr>
-      </w:pPr>
-      <w:r>
-        <w:rPr>
-          <w:b/>
-          <w:bCs/>
-        </w:rPr>
+        <w:spacing w:line="240" w:lineRule="auto"/>
+        <w:rPr>
+          <w:rFonts w:cstheme="minorHAnsi"/>
+          <w:b/>
+          <w:bCs/>
+          <w:sz w:val="18"/>
+          <w:szCs w:val="18"/>
+        </w:rPr>
+      </w:pPr>
+    </w:p>
+    <w:p>
+      <w:pPr>
+        <w:spacing w:line="240" w:lineRule="auto"/>
+        <w:rPr>
+          <w:rFonts w:cstheme="minorHAnsi"/>
+          <w:b/>
+          <w:bCs/>
+          <w:sz w:val="18"/>
+          <w:szCs w:val="18"/>
+        </w:rPr>
+      </w:pPr>
+      <w:r>
+        <w:rPr>
+          <w:rFonts w:cstheme="minorHAnsi"/>
+          <w:b/>
+          <w:bCs/>
+          <w:noProof/>
+          <w:sz w:val="18"/>
+          <w:szCs w:val="18"/>
+        </w:rPr>
+        <w:lastRenderedPageBreak/>
         <w:drawing>
           <wp:inline distT="0" distB="0" distL="0" distR="0" wp14:anchorId="662CD39C" wp14:editId="7751D6DB">
             <wp:extent cx="5731510" cy="2687955"/>
@@ -1222,23 +1517,35 @@
     </w:p>
     <w:p>
       <w:pPr>
-        <w:rPr>
-          <w:b/>
-          <w:bCs/>
-        </w:rPr>
-      </w:pPr>
-    </w:p>
-    <w:p>
-      <w:pPr>
-        <w:rPr>
-          <w:b/>
-          <w:bCs/>
-        </w:rPr>
-      </w:pPr>
-      <w:r>
-        <w:rPr>
-          <w:b/>
-          <w:bCs/>
+        <w:spacing w:line="240" w:lineRule="auto"/>
+        <w:rPr>
+          <w:rFonts w:cstheme="minorHAnsi"/>
+          <w:b/>
+          <w:bCs/>
+          <w:sz w:val="18"/>
+          <w:szCs w:val="18"/>
+        </w:rPr>
+      </w:pPr>
+    </w:p>
+    <w:p>
+      <w:pPr>
+        <w:spacing w:line="240" w:lineRule="auto"/>
+        <w:rPr>
+          <w:rFonts w:cstheme="minorHAnsi"/>
+          <w:b/>
+          <w:bCs/>
+          <w:sz w:val="18"/>
+          <w:szCs w:val="18"/>
+        </w:rPr>
+      </w:pPr>
+      <w:r>
+        <w:rPr>
+          <w:rFonts w:cstheme="minorHAnsi"/>
+          <w:b/>
+          <w:bCs/>
+          <w:noProof/>
+          <w:sz w:val="18"/>
+          <w:szCs w:val="18"/>
         </w:rPr>
         <w:drawing>
           <wp:inline distT="0" distB="0" distL="0" distR="0" wp14:anchorId="1D44BD0B" wp14:editId="2B42B2A8">
@@ -1276,6 +1583,617 @@
           </wp:inline>
         </w:drawing>
       </w:r>
+    </w:p>
+    <w:p>
+      <w:pPr>
+        <w:spacing w:line="240" w:lineRule="auto"/>
+        <w:rPr>
+          <w:rFonts w:cstheme="minorHAnsi"/>
+          <w:b/>
+          <w:bCs/>
+          <w:sz w:val="18"/>
+          <w:szCs w:val="18"/>
+        </w:rPr>
+      </w:pPr>
+    </w:p>
+    <w:p>
+      <w:pPr>
+        <w:spacing w:line="240" w:lineRule="auto"/>
+        <w:rPr>
+          <w:rFonts w:cstheme="minorHAnsi"/>
+          <w:b/>
+          <w:bCs/>
+          <w:sz w:val="18"/>
+          <w:szCs w:val="18"/>
+        </w:rPr>
+      </w:pPr>
+    </w:p>
+    <w:p>
+      <w:pPr>
+        <w:spacing w:line="240" w:lineRule="auto"/>
+        <w:rPr>
+          <w:rFonts w:cstheme="minorHAnsi"/>
+          <w:b/>
+          <w:bCs/>
+          <w:sz w:val="18"/>
+          <w:szCs w:val="18"/>
+        </w:rPr>
+      </w:pPr>
+      <w:r>
+        <w:rPr>
+          <w:rFonts w:cstheme="minorHAnsi"/>
+          <w:b/>
+          <w:bCs/>
+          <w:sz w:val="18"/>
+          <w:szCs w:val="18"/>
+        </w:rPr>
+        <w:lastRenderedPageBreak/>
+        <w:drawing>
+          <wp:inline distT="0" distB="0" distL="0" distR="0" wp14:anchorId="76C90FB6" wp14:editId="7484AC44">
+            <wp:extent cx="5731510" cy="3002280"/>
+            <wp:effectExtent l="0" t="0" r="2540" b="7620"/>
+            <wp:docPr id="1085661938" name="Picture 1"/>
+            <wp:cNvGraphicFramePr>
+              <a:graphicFrameLocks xmlns:a="http://schemas.openxmlformats.org/drawingml/2006/main" noChangeAspect="1"/>
+            </wp:cNvGraphicFramePr>
+            <a:graphic xmlns:a="http://schemas.openxmlformats.org/drawingml/2006/main">
+              <a:graphicData uri="http://schemas.openxmlformats.org/drawingml/2006/picture">
+                <pic:pic xmlns:pic="http://schemas.openxmlformats.org/drawingml/2006/picture">
+                  <pic:nvPicPr>
+                    <pic:cNvPr id="1085661938" name=""/>
+                    <pic:cNvPicPr/>
+                  </pic:nvPicPr>
+                  <pic:blipFill>
+                    <a:blip r:embed="rId23"/>
+                    <a:stretch>
+                      <a:fillRect/>
+                    </a:stretch>
+                  </pic:blipFill>
+                  <pic:spPr>
+                    <a:xfrm>
+                      <a:off x="0" y="0"/>
+                      <a:ext cx="5731510" cy="3002280"/>
+                    </a:xfrm>
+                    <a:prstGeom prst="rect">
+                      <a:avLst/>
+                    </a:prstGeom>
+                  </pic:spPr>
+                </pic:pic>
+              </a:graphicData>
+            </a:graphic>
+          </wp:inline>
+        </w:drawing>
+      </w:r>
+      <w:r>
+        <w:rPr>
+          <w:rFonts w:cstheme="minorHAnsi"/>
+          <w:b/>
+          <w:bCs/>
+          <w:sz w:val="18"/>
+          <w:szCs w:val="18"/>
+        </w:rPr>
+        <w:drawing>
+          <wp:inline distT="0" distB="0" distL="0" distR="0" wp14:anchorId="31A235E3" wp14:editId="100C5E4E">
+            <wp:extent cx="5731510" cy="2984500"/>
+            <wp:effectExtent l="0" t="0" r="2540" b="6350"/>
+            <wp:docPr id="74842936" name="Picture 1"/>
+            <wp:cNvGraphicFramePr>
+              <a:graphicFrameLocks xmlns:a="http://schemas.openxmlformats.org/drawingml/2006/main" noChangeAspect="1"/>
+            </wp:cNvGraphicFramePr>
+            <a:graphic xmlns:a="http://schemas.openxmlformats.org/drawingml/2006/main">
+              <a:graphicData uri="http://schemas.openxmlformats.org/drawingml/2006/picture">
+                <pic:pic xmlns:pic="http://schemas.openxmlformats.org/drawingml/2006/picture">
+                  <pic:nvPicPr>
+                    <pic:cNvPr id="74842936" name=""/>
+                    <pic:cNvPicPr/>
+                  </pic:nvPicPr>
+                  <pic:blipFill>
+                    <a:blip r:embed="rId24"/>
+                    <a:stretch>
+                      <a:fillRect/>
+                    </a:stretch>
+                  </pic:blipFill>
+                  <pic:spPr>
+                    <a:xfrm>
+                      <a:off x="0" y="0"/>
+                      <a:ext cx="5731510" cy="2984500"/>
+                    </a:xfrm>
+                    <a:prstGeom prst="rect">
+                      <a:avLst/>
+                    </a:prstGeom>
+                  </pic:spPr>
+                </pic:pic>
+              </a:graphicData>
+            </a:graphic>
+          </wp:inline>
+        </w:drawing>
+      </w:r>
+    </w:p>
+    <w:p>
+      <w:pPr>
+        <w:spacing w:line="240" w:lineRule="auto"/>
+        <w:rPr>
+          <w:rFonts w:cstheme="minorHAnsi"/>
+          <w:b/>
+          <w:bCs/>
+          <w:sz w:val="18"/>
+          <w:szCs w:val="18"/>
+        </w:rPr>
+      </w:pPr>
+    </w:p>
+    <w:p>
+      <w:pPr>
+        <w:spacing w:line="240" w:lineRule="auto"/>
+        <w:rPr>
+          <w:rFonts w:cstheme="minorHAnsi"/>
+          <w:b/>
+          <w:bCs/>
+          <w:sz w:val="18"/>
+          <w:szCs w:val="18"/>
+        </w:rPr>
+      </w:pPr>
+    </w:p>
+    <w:p>
+      <w:pPr>
+        <w:spacing w:line="240" w:lineRule="auto"/>
+        <w:rPr>
+          <w:rFonts w:cstheme="minorHAnsi"/>
+          <w:b/>
+          <w:bCs/>
+          <w:sz w:val="18"/>
+          <w:szCs w:val="18"/>
+        </w:rPr>
+      </w:pPr>
+    </w:p>
+    <w:p>
+      <w:pPr>
+        <w:spacing w:line="240" w:lineRule="auto"/>
+        <w:rPr>
+          <w:rFonts w:cstheme="minorHAnsi"/>
+          <w:b/>
+          <w:bCs/>
+          <w:sz w:val="18"/>
+          <w:szCs w:val="18"/>
+        </w:rPr>
+      </w:pPr>
+      <w:r>
+        <w:rPr>
+          <w:rFonts w:cstheme="minorHAnsi"/>
+          <w:b/>
+          <w:bCs/>
+          <w:sz w:val="18"/>
+          <w:szCs w:val="18"/>
+        </w:rPr>
+        <w:drawing>
+          <wp:inline distT="0" distB="0" distL="0" distR="0" wp14:anchorId="2E3DAB9C" wp14:editId="6997C439">
+            <wp:extent cx="5731510" cy="2003612"/>
+            <wp:effectExtent l="0" t="0" r="2540" b="0"/>
+            <wp:docPr id="493419250" name="Picture 1"/>
+            <wp:cNvGraphicFramePr>
+              <a:graphicFrameLocks xmlns:a="http://schemas.openxmlformats.org/drawingml/2006/main" noChangeAspect="1"/>
+            </wp:cNvGraphicFramePr>
+            <a:graphic xmlns:a="http://schemas.openxmlformats.org/drawingml/2006/main">
+              <a:graphicData uri="http://schemas.openxmlformats.org/drawingml/2006/picture">
+                <pic:pic xmlns:pic="http://schemas.openxmlformats.org/drawingml/2006/picture">
+                  <pic:nvPicPr>
+                    <pic:cNvPr id="493419250" name=""/>
+                    <pic:cNvPicPr/>
+                  </pic:nvPicPr>
+                  <pic:blipFill>
+                    <a:blip r:embed="rId25"/>
+                    <a:stretch>
+                      <a:fillRect/>
+                    </a:stretch>
+                  </pic:blipFill>
+                  <pic:spPr>
+                    <a:xfrm>
+                      <a:off x="0" y="0"/>
+                      <a:ext cx="5742610" cy="2007492"/>
+                    </a:xfrm>
+                    <a:prstGeom prst="rect">
+                      <a:avLst/>
+                    </a:prstGeom>
+                  </pic:spPr>
+                </pic:pic>
+              </a:graphicData>
+            </a:graphic>
+          </wp:inline>
+        </w:drawing>
+      </w:r>
+    </w:p>
+    <w:p>
+      <w:pPr>
+        <w:spacing w:line="240" w:lineRule="auto"/>
+        <w:rPr>
+          <w:rFonts w:cstheme="minorHAnsi"/>
+          <w:b/>
+          <w:bCs/>
+          <w:sz w:val="18"/>
+          <w:szCs w:val="18"/>
+        </w:rPr>
+      </w:pPr>
+    </w:p>
+    <w:p>
+      <w:pPr>
+        <w:spacing w:line="240" w:lineRule="auto"/>
+        <w:rPr>
+          <w:rFonts w:cstheme="minorHAnsi"/>
+          <w:b/>
+          <w:bCs/>
+          <w:sz w:val="18"/>
+          <w:szCs w:val="18"/>
+        </w:rPr>
+      </w:pPr>
+      <w:r>
+        <w:rPr>
+          <w:rFonts w:cstheme="minorHAnsi"/>
+          <w:b/>
+          <w:bCs/>
+          <w:sz w:val="18"/>
+          <w:szCs w:val="18"/>
+        </w:rPr>
+        <w:t>Test App</w:t>
+      </w:r>
+    </w:p>
+    <w:p>
+      <w:pPr>
+        <w:spacing w:line="240" w:lineRule="auto"/>
+        <w:rPr>
+          <w:rFonts w:cstheme="minorHAnsi"/>
+          <w:b/>
+          <w:bCs/>
+          <w:sz w:val="18"/>
+          <w:szCs w:val="18"/>
+        </w:rPr>
+      </w:pPr>
+      <w:r>
+        <w:rPr>
+          <w:rFonts w:cstheme="minorHAnsi"/>
+          <w:b/>
+          <w:bCs/>
+          <w:sz w:val="18"/>
+          <w:szCs w:val="18"/>
+        </w:rPr>
+        <w:t>app.py</w:t>
+      </w:r>
+    </w:p>
+    <w:p>
+      <w:pPr>
+        <w:spacing w:line="240" w:lineRule="auto"/>
+        <w:rPr>
+          <w:rFonts w:cstheme="minorHAnsi"/>
+          <w:b/>
+          <w:bCs/>
+          <w:sz w:val="18"/>
+          <w:szCs w:val="18"/>
+        </w:rPr>
+      </w:pPr>
+      <w:r>
+        <w:rPr>
+          <w:rFonts w:cstheme="minorHAnsi"/>
+          <w:b/>
+          <w:bCs/>
+          <w:sz w:val="18"/>
+          <w:szCs w:val="18"/>
+        </w:rPr>
+        <w:drawing>
+          <wp:inline distT="0" distB="0" distL="0" distR="0" wp14:anchorId="1D6B1916" wp14:editId="603D91F6">
+            <wp:extent cx="5731510" cy="1979295"/>
+            <wp:effectExtent l="0" t="0" r="2540" b="1905"/>
+            <wp:docPr id="1826590719" name="Picture 1"/>
+            <wp:cNvGraphicFramePr>
+              <a:graphicFrameLocks xmlns:a="http://schemas.openxmlformats.org/drawingml/2006/main" noChangeAspect="1"/>
+            </wp:cNvGraphicFramePr>
+            <a:graphic xmlns:a="http://schemas.openxmlformats.org/drawingml/2006/main">
+              <a:graphicData uri="http://schemas.openxmlformats.org/drawingml/2006/picture">
+                <pic:pic xmlns:pic="http://schemas.openxmlformats.org/drawingml/2006/picture">
+                  <pic:nvPicPr>
+                    <pic:cNvPr id="1826590719" name=""/>
+                    <pic:cNvPicPr/>
+                  </pic:nvPicPr>
+                  <pic:blipFill>
+                    <a:blip r:embed="rId26"/>
+                    <a:stretch>
+                      <a:fillRect/>
+                    </a:stretch>
+                  </pic:blipFill>
+                  <pic:spPr>
+                    <a:xfrm>
+                      <a:off x="0" y="0"/>
+                      <a:ext cx="5731510" cy="1979295"/>
+                    </a:xfrm>
+                    <a:prstGeom prst="rect">
+                      <a:avLst/>
+                    </a:prstGeom>
+                  </pic:spPr>
+                </pic:pic>
+              </a:graphicData>
+            </a:graphic>
+          </wp:inline>
+        </w:drawing>
+      </w:r>
+    </w:p>
+    <w:p>
+      <w:pPr>
+        <w:spacing w:line="240" w:lineRule="auto"/>
+        <w:rPr>
+          <w:rFonts w:cstheme="minorHAnsi"/>
+          <w:b/>
+          <w:bCs/>
+          <w:sz w:val="18"/>
+          <w:szCs w:val="18"/>
+        </w:rPr>
+      </w:pPr>
+    </w:p>
+    <w:p>
+      <w:pPr>
+        <w:spacing w:line="240" w:lineRule="auto"/>
+        <w:rPr>
+          <w:rFonts w:cstheme="minorHAnsi"/>
+          <w:b/>
+          <w:bCs/>
+          <w:sz w:val="18"/>
+          <w:szCs w:val="18"/>
+        </w:rPr>
+      </w:pPr>
+      <w:r>
+        <w:rPr>
+          <w:rFonts w:cstheme="minorHAnsi"/>
+          <w:b/>
+          <w:bCs/>
+          <w:sz w:val="18"/>
+          <w:szCs w:val="18"/>
+        </w:rPr>
+        <w:t>base.html</w:t>
+      </w:r>
+    </w:p>
+    <w:p>
+      <w:pPr>
+        <w:spacing w:line="240" w:lineRule="auto"/>
+        <w:rPr>
+          <w:rFonts w:cstheme="minorHAnsi"/>
+          <w:b/>
+          <w:bCs/>
+          <w:sz w:val="18"/>
+          <w:szCs w:val="18"/>
+        </w:rPr>
+      </w:pPr>
+      <w:r>
+        <w:rPr>
+          <w:rFonts w:cstheme="minorHAnsi"/>
+          <w:b/>
+          <w:bCs/>
+          <w:sz w:val="18"/>
+          <w:szCs w:val="18"/>
+        </w:rPr>
+        <w:drawing>
+          <wp:inline distT="0" distB="0" distL="0" distR="0" wp14:anchorId="4F6381E0" wp14:editId="72D69138">
+            <wp:extent cx="5965825" cy="3397624"/>
+            <wp:effectExtent l="0" t="0" r="0" b="0"/>
+            <wp:docPr id="231496867" name="Picture 1"/>
+            <wp:cNvGraphicFramePr>
+              <a:graphicFrameLocks xmlns:a="http://schemas.openxmlformats.org/drawingml/2006/main" noChangeAspect="1"/>
+            </wp:cNvGraphicFramePr>
+            <a:graphic xmlns:a="http://schemas.openxmlformats.org/drawingml/2006/main">
+              <a:graphicData uri="http://schemas.openxmlformats.org/drawingml/2006/picture">
+                <pic:pic xmlns:pic="http://schemas.openxmlformats.org/drawingml/2006/picture">
+                  <pic:nvPicPr>
+                    <pic:cNvPr id="231496867" name=""/>
+                    <pic:cNvPicPr/>
+                  </pic:nvPicPr>
+                  <pic:blipFill>
+                    <a:blip r:embed="rId27"/>
+                    <a:stretch>
+                      <a:fillRect/>
+                    </a:stretch>
+                  </pic:blipFill>
+                  <pic:spPr>
+                    <a:xfrm>
+                      <a:off x="0" y="0"/>
+                      <a:ext cx="5979429" cy="3405372"/>
+                    </a:xfrm>
+                    <a:prstGeom prst="rect">
+                      <a:avLst/>
+                    </a:prstGeom>
+                  </pic:spPr>
+                </pic:pic>
+              </a:graphicData>
+            </a:graphic>
+          </wp:inline>
+        </w:drawing>
+      </w:r>
+    </w:p>
+    <w:p>
+      <w:pPr>
+        <w:spacing w:line="240" w:lineRule="auto"/>
+        <w:rPr>
+          <w:rFonts w:cstheme="minorHAnsi"/>
+          <w:b/>
+          <w:bCs/>
+          <w:sz w:val="18"/>
+          <w:szCs w:val="18"/>
+        </w:rPr>
+      </w:pPr>
+    </w:p>
+    <w:p>
+      <w:pPr>
+        <w:spacing w:line="240" w:lineRule="auto"/>
+        <w:rPr>
+          <w:rFonts w:cstheme="minorHAnsi"/>
+          <w:b/>
+          <w:bCs/>
+          <w:sz w:val="18"/>
+          <w:szCs w:val="18"/>
+        </w:rPr>
+      </w:pPr>
+      <w:r>
+        <w:rPr>
+          <w:rFonts w:cstheme="minorHAnsi"/>
+          <w:b/>
+          <w:bCs/>
+          <w:sz w:val="18"/>
+          <w:szCs w:val="18"/>
+        </w:rPr>
+        <w:t>index.html</w:t>
+      </w:r>
+    </w:p>
+    <w:p>
+      <w:pPr>
+        <w:spacing w:line="240" w:lineRule="auto"/>
+        <w:rPr>
+          <w:rFonts w:cstheme="minorHAnsi"/>
+          <w:b/>
+          <w:bCs/>
+          <w:sz w:val="18"/>
+          <w:szCs w:val="18"/>
+        </w:rPr>
+      </w:pPr>
+      <w:r>
+        <w:rPr>
+          <w:rFonts w:cstheme="minorHAnsi"/>
+          <w:b/>
+          <w:bCs/>
+          <w:sz w:val="18"/>
+          <w:szCs w:val="18"/>
+        </w:rPr>
+        <w:drawing>
+          <wp:inline distT="0" distB="0" distL="0" distR="0" wp14:anchorId="3E6E1F8C" wp14:editId="5238DB62">
+            <wp:extent cx="5731147" cy="1438835"/>
+            <wp:effectExtent l="0" t="0" r="3175" b="9525"/>
+            <wp:docPr id="419574306" name="Picture 1"/>
+            <wp:cNvGraphicFramePr>
+              <a:graphicFrameLocks xmlns:a="http://schemas.openxmlformats.org/drawingml/2006/main" noChangeAspect="1"/>
+            </wp:cNvGraphicFramePr>
+            <a:graphic xmlns:a="http://schemas.openxmlformats.org/drawingml/2006/main">
+              <a:graphicData uri="http://schemas.openxmlformats.org/drawingml/2006/picture">
+                <pic:pic xmlns:pic="http://schemas.openxmlformats.org/drawingml/2006/picture">
+                  <pic:nvPicPr>
+                    <pic:cNvPr id="419574306" name=""/>
+                    <pic:cNvPicPr/>
+                  </pic:nvPicPr>
+                  <pic:blipFill>
+                    <a:blip r:embed="rId28"/>
+                    <a:stretch>
+                      <a:fillRect/>
+                    </a:stretch>
+                  </pic:blipFill>
+                  <pic:spPr>
+                    <a:xfrm>
+                      <a:off x="0" y="0"/>
+                      <a:ext cx="5739061" cy="1440822"/>
+                    </a:xfrm>
+                    <a:prstGeom prst="rect">
+                      <a:avLst/>
+                    </a:prstGeom>
+                  </pic:spPr>
+                </pic:pic>
+              </a:graphicData>
+            </a:graphic>
+          </wp:inline>
+        </w:drawing>
+      </w:r>
+    </w:p>
+    <w:p>
+      <w:pPr>
+        <w:spacing w:line="240" w:lineRule="auto"/>
+        <w:rPr>
+          <w:rFonts w:cstheme="minorHAnsi"/>
+          <w:b/>
+          <w:bCs/>
+          <w:sz w:val="18"/>
+          <w:szCs w:val="18"/>
+        </w:rPr>
+      </w:pPr>
+    </w:p>
+    <w:p>
+      <w:pPr>
+        <w:spacing w:line="240" w:lineRule="auto"/>
+        <w:rPr>
+          <w:rFonts w:cstheme="minorHAnsi"/>
+          <w:b/>
+          <w:bCs/>
+          <w:sz w:val="18"/>
+          <w:szCs w:val="18"/>
+        </w:rPr>
+      </w:pPr>
+      <w:r>
+        <w:rPr>
+          <w:rFonts w:cstheme="minorHAnsi"/>
+          <w:b/>
+          <w:bCs/>
+          <w:sz w:val="18"/>
+          <w:szCs w:val="18"/>
+        </w:rPr>
+        <w:t>kernel.html</w:t>
+      </w:r>
+    </w:p>
+    <w:p>
+      <w:pPr>
+        <w:spacing w:line="240" w:lineRule="auto"/>
+        <w:rPr>
+          <w:rFonts w:cstheme="minorHAnsi"/>
+          <w:b/>
+          <w:bCs/>
+          <w:sz w:val="18"/>
+          <w:szCs w:val="18"/>
+        </w:rPr>
+      </w:pPr>
+      <w:r>
+        <w:rPr>
+          <w:rFonts w:cstheme="minorHAnsi"/>
+          <w:b/>
+          <w:bCs/>
+          <w:sz w:val="18"/>
+          <w:szCs w:val="18"/>
+        </w:rPr>
+        <w:drawing>
+          <wp:inline distT="0" distB="0" distL="0" distR="0" wp14:anchorId="09900E4E" wp14:editId="16CD0057">
+            <wp:extent cx="5731510" cy="1714500"/>
+            <wp:effectExtent l="0" t="0" r="2540" b="0"/>
+            <wp:docPr id="858091337" name="Picture 1"/>
+            <wp:cNvGraphicFramePr>
+              <a:graphicFrameLocks xmlns:a="http://schemas.openxmlformats.org/drawingml/2006/main" noChangeAspect="1"/>
+            </wp:cNvGraphicFramePr>
+            <a:graphic xmlns:a="http://schemas.openxmlformats.org/drawingml/2006/main">
+              <a:graphicData uri="http://schemas.openxmlformats.org/drawingml/2006/picture">
+                <pic:pic xmlns:pic="http://schemas.openxmlformats.org/drawingml/2006/picture">
+                  <pic:nvPicPr>
+                    <pic:cNvPr id="858091337" name=""/>
+                    <pic:cNvPicPr/>
+                  </pic:nvPicPr>
+                  <pic:blipFill>
+                    <a:blip r:embed="rId29"/>
+                    <a:stretch>
+                      <a:fillRect/>
+                    </a:stretch>
+                  </pic:blipFill>
+                  <pic:spPr>
+                    <a:xfrm>
+                      <a:off x="0" y="0"/>
+                      <a:ext cx="5731510" cy="1714500"/>
+                    </a:xfrm>
+                    <a:prstGeom prst="rect">
+                      <a:avLst/>
+                    </a:prstGeom>
+                  </pic:spPr>
+                </pic:pic>
+              </a:graphicData>
+            </a:graphic>
+          </wp:inline>
+        </w:drawing>
+      </w:r>
+    </w:p>
+    <w:p>
+      <w:pPr>
+        <w:spacing w:line="240" w:lineRule="auto"/>
+        <w:rPr>
+          <w:rFonts w:cstheme="minorHAnsi"/>
+          <w:b/>
+          <w:bCs/>
+          <w:sz w:val="18"/>
+          <w:szCs w:val="18"/>
+        </w:rPr>
+      </w:pPr>
     </w:p>
     <w:sectPr>
       <w:pgSz w:w="11906" w:h="16838"/>

</xml_diff>